<commit_message>
Finished Studio 4.1, 4.2, and Document
Finished making both a model first and code first database application.
Finished Studio 3+4 submission.
</commit_message>
<xml_diff>
--- a/Documents/Studio 3-4.docx
+++ b/Documents/Studio 3-4.docx
@@ -146,27 +146,13 @@
     </w:p>
     <w:p>
       <w:pPr>
-        <w:rPr>
-          <w:rFonts w:ascii="Arial" w:hAnsi="Arial" w:cs="Arial"/>
-        </w:rPr>
+        <w:pStyle w:val="Heading11"/>
       </w:pPr>
       <w:r>
-        <w:rPr>
-          <w:rFonts w:ascii="Arial" w:hAnsi="Arial" w:cs="Arial"/>
-        </w:rPr>
         <w:t>Self-Evaluatio</w:t>
       </w:r>
       <w:r>
-        <w:rPr>
-          <w:rFonts w:ascii="Arial" w:hAnsi="Arial" w:cs="Arial"/>
-        </w:rPr>
         <w:t>n</w:t>
-      </w:r>
-      <w:r>
-        <w:rPr>
-          <w:rFonts w:ascii="Arial" w:hAnsi="Arial" w:cs="Arial"/>
-        </w:rPr>
-        <w:t>:</w:t>
       </w:r>
     </w:p>
     <w:p>
@@ -304,8 +290,16 @@
               <w:rPr>
                 <w:rFonts w:ascii="Arial" w:hAnsi="Arial" w:cs="Arial"/>
                 <w:color w:val="00B050"/>
+                <w:highlight w:val="yellow"/>
               </w:rPr>
-              <w:t xml:space="preserve">High Distinction </w:t>
+              <w:t>High Distinction</w:t>
+            </w:r>
+            <w:r>
+              <w:rPr>
+                <w:rFonts w:ascii="Arial" w:hAnsi="Arial" w:cs="Arial"/>
+                <w:color w:val="00B050"/>
+              </w:rPr>
+              <w:t xml:space="preserve"> </w:t>
             </w:r>
           </w:p>
         </w:tc>
@@ -328,42 +322,28 @@
     </w:p>
     <w:p>
       <w:pPr>
-        <w:rPr>
-          <w:rFonts w:ascii="Arial" w:hAnsi="Arial" w:cs="Arial"/>
-        </w:rPr>
+        <w:pStyle w:val="Heading11"/>
       </w:pPr>
       <w:r>
-        <w:rPr>
-          <w:rFonts w:ascii="Arial" w:hAnsi="Arial" w:cs="Arial"/>
-        </w:rPr>
         <w:t xml:space="preserve">Task </w:t>
       </w:r>
       <w:r>
         <w:rPr>
-          <w:rFonts w:ascii="Arial" w:hAnsi="Arial" w:cs="Arial"/>
           <w:color w:val="FF0000"/>
         </w:rPr>
-        <w:t>1</w:t>
+        <w:t>3</w:t>
       </w:r>
       <w:r>
         <w:rPr>
-          <w:rFonts w:ascii="Arial" w:hAnsi="Arial" w:cs="Arial"/>
           <w:color w:val="FF0000"/>
         </w:rPr>
         <w:t>.</w:t>
       </w:r>
       <w:r>
         <w:rPr>
-          <w:rFonts w:ascii="Arial" w:hAnsi="Arial" w:cs="Arial"/>
           <w:color w:val="FF0000"/>
         </w:rPr>
         <w:t>1</w:t>
-      </w:r>
-      <w:r>
-        <w:rPr>
-          <w:rFonts w:ascii="Arial" w:hAnsi="Arial" w:cs="Arial"/>
-        </w:rPr>
-        <w:t>:</w:t>
       </w:r>
     </w:p>
     <w:p>
@@ -383,6 +363,7 @@
       <w:r>
         <w:rPr>
           <w:rFonts w:ascii="Arial" w:hAnsi="Arial" w:cs="Arial"/>
+          <w:noProof/>
           <w:color w:val="FF0000"/>
         </w:rPr>
         <w:drawing>
@@ -424,18 +405,19 @@
     </w:p>
     <w:p>
       <w:pPr>
+        <w:pStyle w:val="Heading21"/>
+      </w:pPr>
+      <w:r>
+        <w:t xml:space="preserve">Git Repository </w:t>
+      </w:r>
+    </w:p>
+    <w:p>
+      <w:pPr>
         <w:rPr>
           <w:rFonts w:ascii="Arial" w:hAnsi="Arial" w:cs="Arial"/>
           <w:color w:val="FF0000"/>
         </w:rPr>
       </w:pPr>
-      <w:r>
-        <w:rPr>
-          <w:rFonts w:ascii="Arial" w:hAnsi="Arial" w:cs="Arial"/>
-          <w:color w:val="FF0000"/>
-        </w:rPr>
-        <w:t xml:space="preserve">Git Repository: </w:t>
-      </w:r>
       <w:r>
         <w:rPr>
           <w:rFonts w:ascii="Arial" w:hAnsi="Arial" w:cs="Arial"/>
@@ -468,75 +450,56 @@
     </w:p>
     <w:p>
       <w:pPr>
-        <w:rPr>
-          <w:rFonts w:ascii="Arial" w:hAnsi="Arial" w:cs="Arial"/>
-        </w:rPr>
+        <w:pStyle w:val="Heading11"/>
       </w:pPr>
       <w:r>
-        <w:rPr>
-          <w:rFonts w:ascii="Arial" w:hAnsi="Arial" w:cs="Arial"/>
-        </w:rPr>
         <w:t xml:space="preserve">Task </w:t>
       </w:r>
       <w:r>
         <w:rPr>
-          <w:rFonts w:ascii="Arial" w:hAnsi="Arial" w:cs="Arial"/>
           <w:color w:val="FF0000"/>
         </w:rPr>
-        <w:t>1</w:t>
+        <w:t>3</w:t>
       </w:r>
       <w:r>
         <w:rPr>
-          <w:rFonts w:ascii="Arial" w:hAnsi="Arial" w:cs="Arial"/>
           <w:color w:val="FF0000"/>
         </w:rPr>
         <w:t>.</w:t>
       </w:r>
       <w:r>
         <w:rPr>
-          <w:rFonts w:ascii="Arial" w:hAnsi="Arial" w:cs="Arial"/>
           <w:color w:val="FF0000"/>
         </w:rPr>
         <w:t>2</w:t>
-      </w:r>
-      <w:r>
-        <w:rPr>
-          <w:rFonts w:ascii="Arial" w:hAnsi="Arial" w:cs="Arial"/>
-        </w:rPr>
-        <w:t>:</w:t>
       </w:r>
     </w:p>
     <w:p>
       <w:pPr>
-        <w:rPr>
-          <w:rFonts w:ascii="Arial" w:hAnsi="Arial" w:cs="Arial"/>
-        </w:rPr>
-      </w:pPr>
+        <w:pStyle w:val="Heading21"/>
+        <w:rPr>
+          <w:lang w:val="fr-FR"/>
+        </w:rPr>
+      </w:pPr>
+      <w:r>
+        <w:rPr>
+          <w:lang w:val="fr-FR"/>
+        </w:rPr>
+        <w:t>Git Repository</w:t>
+      </w:r>
     </w:p>
     <w:p>
       <w:pPr>
         <w:rPr>
           <w:rFonts w:ascii="Arial" w:hAnsi="Arial" w:cs="Arial"/>
-        </w:rPr>
-      </w:pPr>
-    </w:p>
-    <w:p>
-      <w:pPr>
+          <w:color w:val="FF0000"/>
+          <w:lang w:val="fr-FR"/>
+        </w:rPr>
+      </w:pPr>
+      <w:r>
         <w:rPr>
           <w:rFonts w:ascii="Arial" w:hAnsi="Arial" w:cs="Arial"/>
-          <w:color w:val="FF0000"/>
-        </w:rPr>
-      </w:pPr>
-      <w:r>
-        <w:rPr>
-          <w:rFonts w:ascii="Arial" w:hAnsi="Arial" w:cs="Arial"/>
-          <w:color w:val="FF0000"/>
-        </w:rPr>
-        <w:t xml:space="preserve">Git Repository: </w:t>
-      </w:r>
-      <w:r>
-        <w:rPr>
-          <w:rFonts w:ascii="Arial" w:hAnsi="Arial" w:cs="Arial"/>
+          <w:lang w:val="fr-FR"/>
         </w:rPr>
         <w:t>https://github.com/Ryukawastaken/FIT5032-Internet-Apps-Dev</w:t>
       </w:r>
@@ -545,6 +508,7 @@
       <w:pPr>
         <w:rPr>
           <w:rFonts w:ascii="Arial" w:hAnsi="Arial" w:cs="Arial"/>
+          <w:lang w:val="fr-FR"/>
         </w:rPr>
       </w:pPr>
     </w:p>
@@ -552,6 +516,7 @@
       <w:pPr>
         <w:rPr>
           <w:rFonts w:ascii="Arial" w:hAnsi="Arial" w:cs="Arial"/>
+          <w:lang w:val="fr-FR"/>
         </w:rPr>
       </w:pPr>
     </w:p>
@@ -559,6 +524,7 @@
       <w:pPr>
         <w:rPr>
           <w:rFonts w:ascii="Arial" w:hAnsi="Arial" w:cs="Arial"/>
+          <w:lang w:val="fr-FR"/>
         </w:rPr>
       </w:pPr>
     </w:p>
@@ -566,22 +532,35 @@
       <w:pPr>
         <w:rPr>
           <w:rFonts w:ascii="Arial" w:hAnsi="Arial" w:cs="Arial"/>
+          <w:lang w:val="fr-FR"/>
         </w:rPr>
       </w:pPr>
     </w:p>
     <w:p>
       <w:pPr>
-        <w:rPr>
-          <w:rFonts w:ascii="Arial" w:hAnsi="Arial" w:cs="Arial"/>
-        </w:rPr>
-      </w:pPr>
+        <w:pStyle w:val="Heading11"/>
+      </w:pPr>
+      <w:r>
+        <w:lastRenderedPageBreak/>
+        <w:t xml:space="preserve">Task </w:t>
+      </w:r>
+      <w:r>
+        <w:t>4.1</w:t>
+      </w:r>
     </w:p>
     <w:p>
       <w:pPr>
-        <w:rPr>
-          <w:rFonts w:ascii="Arial" w:hAnsi="Arial" w:cs="Arial"/>
-        </w:rPr>
-      </w:pPr>
+        <w:pStyle w:val="Heading21"/>
+        <w:rPr>
+          <w:lang w:val="fr-FR"/>
+        </w:rPr>
+      </w:pPr>
+      <w:r>
+        <w:rPr>
+          <w:lang w:val="fr-FR"/>
+        </w:rPr>
+        <w:t>Web Application</w:t>
+      </w:r>
     </w:p>
     <w:p>
       <w:pPr>
@@ -589,13 +568,54 @@
           <w:rFonts w:ascii="Arial" w:hAnsi="Arial" w:cs="Arial"/>
         </w:rPr>
       </w:pPr>
+      <w:r>
+        <w:rPr>
+          <w:rFonts w:ascii="Arial" w:hAnsi="Arial" w:cs="Arial"/>
+        </w:rPr>
+        <w:drawing>
+          <wp:inline distT="0" distB="0" distL="0" distR="0" wp14:anchorId="35B3FD18" wp14:editId="601748AC">
+            <wp:extent cx="6120130" cy="1327150"/>
+            <wp:effectExtent l="0" t="0" r="0" b="6350"/>
+            <wp:docPr id="2" name="Picture 2"/>
+            <wp:cNvGraphicFramePr>
+              <a:graphicFrameLocks xmlns:a="http://schemas.openxmlformats.org/drawingml/2006/main" noChangeAspect="1"/>
+            </wp:cNvGraphicFramePr>
+            <a:graphic xmlns:a="http://schemas.openxmlformats.org/drawingml/2006/main">
+              <a:graphicData uri="http://schemas.openxmlformats.org/drawingml/2006/picture">
+                <pic:pic xmlns:pic="http://schemas.openxmlformats.org/drawingml/2006/picture">
+                  <pic:nvPicPr>
+                    <pic:cNvPr id="1" name=""/>
+                    <pic:cNvPicPr/>
+                  </pic:nvPicPr>
+                  <pic:blipFill>
+                    <a:blip r:embed="rId9"/>
+                    <a:stretch>
+                      <a:fillRect/>
+                    </a:stretch>
+                  </pic:blipFill>
+                  <pic:spPr>
+                    <a:xfrm>
+                      <a:off x="0" y="0"/>
+                      <a:ext cx="6120130" cy="1327150"/>
+                    </a:xfrm>
+                    <a:prstGeom prst="rect">
+                      <a:avLst/>
+                    </a:prstGeom>
+                  </pic:spPr>
+                </pic:pic>
+              </a:graphicData>
+            </a:graphic>
+          </wp:inline>
+        </w:drawing>
+      </w:r>
     </w:p>
     <w:p>
       <w:pPr>
-        <w:rPr>
-          <w:rFonts w:ascii="Arial" w:hAnsi="Arial" w:cs="Arial"/>
-        </w:rPr>
-      </w:pPr>
+        <w:pStyle w:val="Heading21"/>
+      </w:pPr>
+      <w:r>
+        <w:t>Query</w:t>
+      </w:r>
     </w:p>
     <w:p>
       <w:pPr>
@@ -603,28 +623,344 @@
           <w:rFonts w:ascii="Arial" w:hAnsi="Arial" w:cs="Arial"/>
         </w:rPr>
       </w:pPr>
+      <w:r>
+        <w:rPr>
+          <w:rFonts w:ascii="Arial" w:hAnsi="Arial" w:cs="Arial"/>
+        </w:rPr>
+        <w:drawing>
+          <wp:inline distT="0" distB="0" distL="0" distR="0" wp14:anchorId="65574727" wp14:editId="15B2E532">
+            <wp:extent cx="6120130" cy="2493010"/>
+            <wp:effectExtent l="0" t="0" r="0" b="2540"/>
+            <wp:docPr id="3" name="Picture 3" descr="Graphical user interface, text&#10;&#10;Description automatically generated"/>
+            <wp:cNvGraphicFramePr>
+              <a:graphicFrameLocks xmlns:a="http://schemas.openxmlformats.org/drawingml/2006/main" noChangeAspect="1"/>
+            </wp:cNvGraphicFramePr>
+            <a:graphic xmlns:a="http://schemas.openxmlformats.org/drawingml/2006/main">
+              <a:graphicData uri="http://schemas.openxmlformats.org/drawingml/2006/picture">
+                <pic:pic xmlns:pic="http://schemas.openxmlformats.org/drawingml/2006/picture">
+                  <pic:nvPicPr>
+                    <pic:cNvPr id="3" name="Picture 3" descr="Graphical user interface, text&#10;&#10;Description automatically generated"/>
+                    <pic:cNvPicPr/>
+                  </pic:nvPicPr>
+                  <pic:blipFill>
+                    <a:blip r:embed="rId10"/>
+                    <a:stretch>
+                      <a:fillRect/>
+                    </a:stretch>
+                  </pic:blipFill>
+                  <pic:spPr>
+                    <a:xfrm>
+                      <a:off x="0" y="0"/>
+                      <a:ext cx="6120130" cy="2493010"/>
+                    </a:xfrm>
+                    <a:prstGeom prst="rect">
+                      <a:avLst/>
+                    </a:prstGeom>
+                  </pic:spPr>
+                </pic:pic>
+              </a:graphicData>
+            </a:graphic>
+          </wp:inline>
+        </w:drawing>
+      </w:r>
     </w:p>
     <w:p>
       <w:pPr>
-        <w:rPr>
-          <w:rFonts w:ascii="Arial" w:hAnsi="Arial" w:cs="Arial"/>
-        </w:rPr>
-      </w:pPr>
+        <w:pStyle w:val="Heading21"/>
+      </w:pPr>
+      <w:r>
+        <w:t>Model View</w:t>
+      </w:r>
     </w:p>
     <w:p>
       <w:pPr>
-        <w:jc w:val="center"/>
         <w:rPr>
           <w:rFonts w:ascii="Arial" w:hAnsi="Arial" w:cs="Arial"/>
-          <w:color w:val="FF0000"/>
-        </w:rPr>
-      </w:pPr>
+        </w:rPr>
+      </w:pPr>
+      <w:r>
+        <w:rPr>
+          <w:rFonts w:ascii="Arial" w:hAnsi="Arial" w:cs="Arial"/>
+        </w:rPr>
+        <w:drawing>
+          <wp:inline distT="0" distB="0" distL="0" distR="0" wp14:anchorId="361F1342" wp14:editId="6132892A">
+            <wp:extent cx="4663844" cy="2651990"/>
+            <wp:effectExtent l="0" t="0" r="3810" b="0"/>
+            <wp:docPr id="4" name="Picture 4" descr="Graphical user interface, text, application&#10;&#10;Description automatically generated"/>
+            <wp:cNvGraphicFramePr>
+              <a:graphicFrameLocks xmlns:a="http://schemas.openxmlformats.org/drawingml/2006/main" noChangeAspect="1"/>
+            </wp:cNvGraphicFramePr>
+            <a:graphic xmlns:a="http://schemas.openxmlformats.org/drawingml/2006/main">
+              <a:graphicData uri="http://schemas.openxmlformats.org/drawingml/2006/picture">
+                <pic:pic xmlns:pic="http://schemas.openxmlformats.org/drawingml/2006/picture">
+                  <pic:nvPicPr>
+                    <pic:cNvPr id="4" name="Picture 4" descr="Graphical user interface, text, application&#10;&#10;Description automatically generated"/>
+                    <pic:cNvPicPr/>
+                  </pic:nvPicPr>
+                  <pic:blipFill>
+                    <a:blip r:embed="rId11"/>
+                    <a:stretch>
+                      <a:fillRect/>
+                    </a:stretch>
+                  </pic:blipFill>
+                  <pic:spPr>
+                    <a:xfrm>
+                      <a:off x="0" y="0"/>
+                      <a:ext cx="4663844" cy="2651990"/>
+                    </a:xfrm>
+                    <a:prstGeom prst="rect">
+                      <a:avLst/>
+                    </a:prstGeom>
+                  </pic:spPr>
+                </pic:pic>
+              </a:graphicData>
+            </a:graphic>
+          </wp:inline>
+        </w:drawing>
+      </w:r>
+    </w:p>
+    <w:p>
+      <w:pPr>
+        <w:pStyle w:val="Heading21"/>
+      </w:pPr>
+      <w:r>
+        <w:t xml:space="preserve">Git Repository </w:t>
+      </w:r>
+    </w:p>
+    <w:p>
+      <w:pPr>
+        <w:rPr>
+          <w:rFonts w:ascii="Arial" w:hAnsi="Arial" w:cs="Arial"/>
+        </w:rPr>
+      </w:pPr>
+      <w:r>
+        <w:rPr>
+          <w:rFonts w:ascii="Arial" w:hAnsi="Arial" w:cs="Arial"/>
+        </w:rPr>
+        <w:t>https://github.com/Ryukawastaken/FIT5032-Internet-Apps-Dev</w:t>
+      </w:r>
+    </w:p>
+    <w:p>
+      <w:pPr>
+        <w:rPr>
+          <w:rFonts w:ascii="Arial" w:hAnsi="Arial" w:cs="Arial"/>
+        </w:rPr>
+      </w:pPr>
+    </w:p>
+    <w:p>
+      <w:pPr>
+        <w:rPr>
+          <w:rFonts w:ascii="Arial" w:hAnsi="Arial" w:cs="Arial"/>
+        </w:rPr>
+      </w:pPr>
+    </w:p>
+    <w:p>
+      <w:pPr>
+        <w:pStyle w:val="Heading11"/>
+      </w:pPr>
+      <w:r>
+        <w:lastRenderedPageBreak/>
+        <w:t>Task 4.2</w:t>
+      </w:r>
+    </w:p>
+    <w:p>
+      <w:pPr>
+        <w:pStyle w:val="Heading21"/>
+      </w:pPr>
+      <w:r>
+        <w:t>Web Application</w:t>
+      </w:r>
+    </w:p>
+    <w:p>
+      <w:pPr>
+        <w:rPr>
+          <w:rFonts w:ascii="Arial" w:hAnsi="Arial" w:cs="Arial"/>
+        </w:rPr>
+      </w:pPr>
+      <w:r>
+        <w:rPr>
+          <w:rFonts w:ascii="Arial" w:hAnsi="Arial" w:cs="Arial"/>
+        </w:rPr>
+        <w:drawing>
+          <wp:inline distT="0" distB="0" distL="0" distR="0" wp14:anchorId="7C56B48A" wp14:editId="709B479D">
+            <wp:extent cx="6120130" cy="1775460"/>
+            <wp:effectExtent l="0" t="0" r="0" b="0"/>
+            <wp:docPr id="5" name="Picture 5" descr="Graphical user interface, text, application&#10;&#10;Description automatically generated"/>
+            <wp:cNvGraphicFramePr>
+              <a:graphicFrameLocks xmlns:a="http://schemas.openxmlformats.org/drawingml/2006/main" noChangeAspect="1"/>
+            </wp:cNvGraphicFramePr>
+            <a:graphic xmlns:a="http://schemas.openxmlformats.org/drawingml/2006/main">
+              <a:graphicData uri="http://schemas.openxmlformats.org/drawingml/2006/picture">
+                <pic:pic xmlns:pic="http://schemas.openxmlformats.org/drawingml/2006/picture">
+                  <pic:nvPicPr>
+                    <pic:cNvPr id="5" name="Picture 5" descr="Graphical user interface, text, application&#10;&#10;Description automatically generated"/>
+                    <pic:cNvPicPr/>
+                  </pic:nvPicPr>
+                  <pic:blipFill>
+                    <a:blip r:embed="rId12"/>
+                    <a:stretch>
+                      <a:fillRect/>
+                    </a:stretch>
+                  </pic:blipFill>
+                  <pic:spPr>
+                    <a:xfrm>
+                      <a:off x="0" y="0"/>
+                      <a:ext cx="6120130" cy="1775460"/>
+                    </a:xfrm>
+                    <a:prstGeom prst="rect">
+                      <a:avLst/>
+                    </a:prstGeom>
+                  </pic:spPr>
+                </pic:pic>
+              </a:graphicData>
+            </a:graphic>
+          </wp:inline>
+        </w:drawing>
+      </w:r>
+    </w:p>
+    <w:p>
+      <w:pPr>
+        <w:rPr>
+          <w:rFonts w:ascii="Arial" w:hAnsi="Arial" w:cs="Arial"/>
+        </w:rPr>
+      </w:pPr>
+    </w:p>
+    <w:p>
+      <w:pPr>
+        <w:pStyle w:val="Heading21"/>
+      </w:pPr>
+      <w:r>
+        <w:t>Context Code</w:t>
+      </w:r>
+    </w:p>
+    <w:p>
+      <w:pPr>
+        <w:rPr>
+          <w:rFonts w:ascii="Arial" w:hAnsi="Arial" w:cs="Arial"/>
+        </w:rPr>
+      </w:pPr>
+      <w:r>
+        <w:rPr>
+          <w:rFonts w:ascii="Arial" w:hAnsi="Arial" w:cs="Arial"/>
+        </w:rPr>
+        <w:drawing>
+          <wp:inline distT="0" distB="0" distL="0" distR="0" wp14:anchorId="76EA8324" wp14:editId="11DDA482">
+            <wp:extent cx="5090160" cy="2451072"/>
+            <wp:effectExtent l="0" t="0" r="0" b="6985"/>
+            <wp:docPr id="6" name="Picture 6" descr="A screenshot of a computer&#10;&#10;Description automatically generated with medium confidence"/>
+            <wp:cNvGraphicFramePr>
+              <a:graphicFrameLocks xmlns:a="http://schemas.openxmlformats.org/drawingml/2006/main" noChangeAspect="1"/>
+            </wp:cNvGraphicFramePr>
+            <a:graphic xmlns:a="http://schemas.openxmlformats.org/drawingml/2006/main">
+              <a:graphicData uri="http://schemas.openxmlformats.org/drawingml/2006/picture">
+                <pic:pic xmlns:pic="http://schemas.openxmlformats.org/drawingml/2006/picture">
+                  <pic:nvPicPr>
+                    <pic:cNvPr id="6" name="Picture 6" descr="A screenshot of a computer&#10;&#10;Description automatically generated with medium confidence"/>
+                    <pic:cNvPicPr/>
+                  </pic:nvPicPr>
+                  <pic:blipFill>
+                    <a:blip r:embed="rId13"/>
+                    <a:stretch>
+                      <a:fillRect/>
+                    </a:stretch>
+                  </pic:blipFill>
+                  <pic:spPr>
+                    <a:xfrm>
+                      <a:off x="0" y="0"/>
+                      <a:ext cx="5094599" cy="2453210"/>
+                    </a:xfrm>
+                    <a:prstGeom prst="rect">
+                      <a:avLst/>
+                    </a:prstGeom>
+                  </pic:spPr>
+                </pic:pic>
+              </a:graphicData>
+            </a:graphic>
+          </wp:inline>
+        </w:drawing>
+      </w:r>
+    </w:p>
+    <w:p>
+      <w:pPr>
+        <w:pStyle w:val="Heading21"/>
+      </w:pPr>
+      <w:r>
+        <w:t>Migration code</w:t>
+      </w:r>
+    </w:p>
+    <w:p>
+      <w:pPr>
+        <w:rPr>
+          <w:rFonts w:ascii="Arial" w:hAnsi="Arial" w:cs="Arial"/>
+        </w:rPr>
+      </w:pPr>
+      <w:r>
+        <w:rPr>
+          <w:rFonts w:ascii="Arial" w:hAnsi="Arial" w:cs="Arial"/>
+        </w:rPr>
+        <w:drawing>
+          <wp:inline distT="0" distB="0" distL="0" distR="0" wp14:anchorId="3827CEE0" wp14:editId="7119153F">
+            <wp:extent cx="6120130" cy="2373630"/>
+            <wp:effectExtent l="0" t="0" r="0" b="7620"/>
+            <wp:docPr id="7" name="Picture 7"/>
+            <wp:cNvGraphicFramePr>
+              <a:graphicFrameLocks xmlns:a="http://schemas.openxmlformats.org/drawingml/2006/main" noChangeAspect="1"/>
+            </wp:cNvGraphicFramePr>
+            <a:graphic xmlns:a="http://schemas.openxmlformats.org/drawingml/2006/main">
+              <a:graphicData uri="http://schemas.openxmlformats.org/drawingml/2006/picture">
+                <pic:pic xmlns:pic="http://schemas.openxmlformats.org/drawingml/2006/picture">
+                  <pic:nvPicPr>
+                    <pic:cNvPr id="1" name=""/>
+                    <pic:cNvPicPr/>
+                  </pic:nvPicPr>
+                  <pic:blipFill>
+                    <a:blip r:embed="rId14"/>
+                    <a:stretch>
+                      <a:fillRect/>
+                    </a:stretch>
+                  </pic:blipFill>
+                  <pic:spPr>
+                    <a:xfrm>
+                      <a:off x="0" y="0"/>
+                      <a:ext cx="6120130" cy="2373630"/>
+                    </a:xfrm>
+                    <a:prstGeom prst="rect">
+                      <a:avLst/>
+                    </a:prstGeom>
+                  </pic:spPr>
+                </pic:pic>
+              </a:graphicData>
+            </a:graphic>
+          </wp:inline>
+        </w:drawing>
+      </w:r>
+    </w:p>
+    <w:p>
+      <w:pPr>
+        <w:pStyle w:val="Heading21"/>
+      </w:pPr>
+      <w:r>
+        <w:t xml:space="preserve">Git Repository </w:t>
+      </w:r>
+    </w:p>
+    <w:p>
+      <w:pPr>
+        <w:rPr>
+          <w:rFonts w:ascii="Arial" w:hAnsi="Arial" w:cs="Arial"/>
+        </w:rPr>
+      </w:pPr>
+      <w:r>
+        <w:rPr>
+          <w:rFonts w:ascii="Arial" w:hAnsi="Arial" w:cs="Arial"/>
+        </w:rPr>
+        <w:t>https://github.com/Ryukawastaken/FIT5032-Internet-Apps-Dev</w:t>
+      </w:r>
     </w:p>
     <w:sectPr>
-      <w:headerReference w:type="default" r:id="rId9"/>
-      <w:footerReference w:type="even" r:id="rId10"/>
-      <w:footerReference w:type="default" r:id="rId11"/>
-      <w:footerReference w:type="first" r:id="rId12"/>
+      <w:headerReference w:type="default" r:id="rId15"/>
+      <w:footerReference w:type="even" r:id="rId16"/>
+      <w:footerReference w:type="default" r:id="rId17"/>
+      <w:footerReference w:type="first" r:id="rId18"/>
       <w:pgSz w:w="11906" w:h="16838"/>
       <w:pgMar w:top="567" w:right="1134" w:bottom="567" w:left="1134" w:header="709" w:footer="352" w:gutter="0"/>
       <w:pgNumType w:chapStyle="1"/>

</xml_diff>